<commit_message>
Add reference into report
</commit_message>
<xml_diff>
--- a/Звіт Броницького Михайла.docx
+++ b/Звіт Броницького Михайла.docx
@@ -85,7 +85,14 @@
           <w:sz w:val="28"/>
           <w:szCs w:val="28"/>
         </w:rPr>
-        <w:t xml:space="preserve">Git: </w:t>
+        <w:t>Git:</w:t>
+      </w:r>
+      <w:r>
+        <w:rPr>
+          <w:sz w:val="28"/>
+          <w:szCs w:val="28"/>
+        </w:rPr>
+        <w:t xml:space="preserve"> </w:t>
       </w:r>
       <w:hyperlink r:id="rId4" w:history="1">
         <w:r>
@@ -94,7 +101,7 @@
             <w:sz w:val="28"/>
             <w:szCs w:val="28"/>
           </w:rPr>
-          <w:t>https://github.com/MykhailoBronytskyi/Softvare_Architecture/micro_basics</w:t>
+          <w:t>https://github.com/MykhailoBronytskyi/Softvare_Architecture/tree/micro_basics</w:t>
         </w:r>
       </w:hyperlink>
     </w:p>
@@ -251,7 +258,7 @@
     </w:p>
     <w:sectPr>
       <w:pgSz w:w="11906" w:h="16838"/>
-      <w:pgMar w:top="850" w:right="850" w:bottom="850" w:left="1417" w:header="708" w:footer="708" w:gutter="0"/>
+      <w:pgMar w:top="851" w:right="567" w:bottom="851" w:left="1134" w:header="709" w:footer="709" w:gutter="0"/>
       <w:cols w:space="708"/>
       <w:docGrid w:linePitch="360"/>
     </w:sectPr>

</xml_diff>